<commit_message>
update ppts en dicussion topics nn
</commit_message>
<xml_diff>
--- a/italent_daan_vandenreyt.docx
+++ b/italent_daan_vandenreyt.docx
@@ -184,10 +184,10 @@
       <w:pPr>
         <w:pStyle w:val="57"/>
       </w:pPr>
-      <w:bookmarkStart w:id="0" w:name="_Toc539043"/>
-      <w:bookmarkStart w:id="1" w:name="_Toc505360493"/>
-      <w:bookmarkStart w:id="2" w:name="_Toc505353401"/>
-      <w:bookmarkStart w:id="3" w:name="_Toc505358712"/>
+      <w:bookmarkStart w:id="0" w:name="_Toc505360493"/>
+      <w:bookmarkStart w:id="1" w:name="_Toc505358712"/>
+      <w:bookmarkStart w:id="2" w:name="_Toc539043"/>
+      <w:bookmarkStart w:id="3" w:name="_Toc505353401"/>
     </w:p>
     <w:p>
       <w:pPr>
@@ -956,6 +956,7 @@
       <w:pPr>
         <w:pStyle w:val="36"/>
         <w:numPr>
+          <w:ilvl w:val="0"/>
           <w:numId w:val="0"/>
         </w:numPr>
       </w:pPr>
@@ -964,6 +965,7 @@
       <w:pPr>
         <w:pStyle w:val="36"/>
         <w:numPr>
+          <w:ilvl w:val="0"/>
           <w:numId w:val="0"/>
         </w:numPr>
         <w:rPr>
@@ -987,6 +989,7 @@
       <w:pPr>
         <w:pStyle w:val="36"/>
         <w:numPr>
+          <w:ilvl w:val="0"/>
           <w:numId w:val="0"/>
         </w:numPr>
         <w:rPr>
@@ -1010,6 +1013,7 @@
       <w:pPr>
         <w:pStyle w:val="36"/>
         <w:numPr>
+          <w:ilvl w:val="0"/>
           <w:numId w:val="0"/>
         </w:numPr>
         <w:rPr>
@@ -1033,6 +1037,7 @@
       <w:pPr>
         <w:pStyle w:val="36"/>
         <w:numPr>
+          <w:ilvl w:val="0"/>
           <w:numId w:val="0"/>
         </w:numPr>
         <w:rPr>
@@ -1056,6 +1061,7 @@
       <w:pPr>
         <w:pStyle w:val="36"/>
         <w:numPr>
+          <w:ilvl w:val="0"/>
           <w:numId w:val="0"/>
         </w:numPr>
       </w:pPr>
@@ -1144,156 +1150,213 @@
     </w:p>
     <w:p>
       <w:pPr>
-        <w:rPr>
-          <w:rFonts w:hint="default"/>
-          <w:lang w:val="en"/>
-        </w:rPr>
-      </w:pPr>
-      <w:r>
-        <w:rPr>
-          <w:rFonts w:hint="default"/>
-          <w:lang w:val="en"/>
-        </w:rPr>
-        <w:t xml:space="preserve">Ericsson heeft met dit seminarie het doel ons wat meer bij te brengen rond hoe gsm-netwerken werken. Dit zowel over vroeg als nu en in de toekomst. </w:t>
-      </w:r>
-    </w:p>
-    <w:p>
-      <w:pPr>
-        <w:rPr>
-          <w:rFonts w:hint="default"/>
-          <w:lang w:val="en"/>
-        </w:rPr>
-      </w:pPr>
-    </w:p>
-    <w:p>
-      <w:pPr>
-        <w:rPr>
-          <w:rFonts w:hint="default"/>
-          <w:lang w:val="en"/>
-        </w:rPr>
-      </w:pPr>
-      <w:r>
-        <w:rPr>
-          <w:rFonts w:hint="default"/>
-          <w:lang w:val="en"/>
-        </w:rPr>
-        <w:t>- weten duidelijk waar ze over spreken</w:t>
-      </w:r>
-    </w:p>
-    <w:p>
-      <w:pPr>
-        <w:rPr>
-          <w:rFonts w:hint="default"/>
-          <w:lang w:val="en"/>
-        </w:rPr>
-      </w:pPr>
-      <w:r>
-        <w:rPr>
-          <w:rFonts w:hint="default"/>
-          <w:lang w:val="en"/>
-        </w:rPr>
-        <w:t>- zeer interessant</w:t>
-      </w:r>
-    </w:p>
-    <w:p>
-      <w:pPr>
-        <w:rPr>
-          <w:rFonts w:hint="default"/>
-          <w:lang w:val="en"/>
-        </w:rPr>
-      </w:pPr>
-      <w:r>
-        <w:rPr>
-          <w:rFonts w:hint="default"/>
-          <w:lang w:val="en"/>
-        </w:rPr>
-        <w:t>- goed en duidelijk uitgelegd</w:t>
-      </w:r>
-    </w:p>
-    <w:p>
-      <w:pPr>
-        <w:rPr>
-          <w:rFonts w:hint="default"/>
-          <w:lang w:val="en"/>
-        </w:rPr>
-      </w:pPr>
-      <w:r>
-        <w:rPr>
-          <w:rFonts w:hint="default"/>
-          <w:lang w:val="en"/>
-        </w:rPr>
-        <w:t>- geschiedenis en evolutie van de netwerken interessant</w:t>
-      </w:r>
-    </w:p>
-    <w:p>
-      <w:pPr>
-        <w:rPr>
-          <w:rFonts w:hint="default"/>
-          <w:lang w:val="en"/>
-        </w:rPr>
-      </w:pPr>
-      <w:r>
-        <w:rPr>
-          <w:rFonts w:hint="default"/>
-          <w:lang w:val="en"/>
-        </w:rPr>
-        <w:t xml:space="preserve">- overzicht van de voordelen van 5g </w:t>
-      </w:r>
-    </w:p>
-    <w:p>
-      <w:pPr>
-        <w:rPr>
-          <w:rFonts w:hint="default"/>
-          <w:lang w:val="en"/>
-        </w:rPr>
-      </w:pPr>
-      <w:r>
-        <w:rPr>
-          <w:rFonts w:hint="default"/>
-          <w:lang w:val="en"/>
-        </w:rPr>
-        <w:t>- interessante toepassingen van 5g</w:t>
-      </w:r>
-    </w:p>
-    <w:p>
-      <w:pPr>
-        <w:rPr>
-          <w:rFonts w:hint="default"/>
-          <w:lang w:val="en"/>
-        </w:rPr>
-      </w:pPr>
-      <w:r>
-        <w:rPr>
-          <w:rFonts w:hint="default"/>
-          <w:lang w:val="en"/>
-        </w:rPr>
-        <w:t>- leggen tussendoor andere voorbeelden uit uit eigen ervaring in het werkveld</w:t>
-      </w:r>
-    </w:p>
-    <w:p>
-      <w:pPr>
-        <w:rPr>
-          <w:rFonts w:hint="default"/>
-          <w:lang w:val="en"/>
-        </w:rPr>
-      </w:pPr>
-    </w:p>
-    <w:p>
-      <w:pPr>
-        <w:rPr>
-          <w:rFonts w:hint="default"/>
-          <w:lang w:val="en"/>
-        </w:rPr>
-      </w:pPr>
-      <w:r>
-        <w:rPr>
-          <w:rFonts w:hint="default"/>
-          <w:lang w:val="en"/>
-        </w:rPr>
-        <w:t>- moeilijk te verstaan soms</w:t>
+        <w:jc w:val="both"/>
+        <w:rPr>
+          <w:rFonts w:hint="default"/>
+          <w:lang w:val="en"/>
+        </w:rPr>
+      </w:pPr>
+      <w:r>
+        <w:rPr>
+          <w:rFonts w:hint="default"/>
+          <w:lang w:val="en"/>
+        </w:rPr>
+        <w:t>Ericsson heeft met dit seminarie het doel ons wat meer bij te brengen rond hoe gsm-netwerken werken. Dit zowel over vroeg als nu en in de toekomst, met het oog op de nieuwe 5G netwerken. Omdat in deze nieuwe technologie veel toekomst zit, hoopte ik uit dit seminarie veel bij te leren over 5G. Op die manier kan ik bewuster bezig zijn met de technologie wanneer deze volledig geïntegreerd is.</w:t>
+      </w:r>
+    </w:p>
+    <w:p>
+      <w:pPr>
+        <w:jc w:val="both"/>
+        <w:rPr>
+          <w:rFonts w:hint="default"/>
+          <w:lang w:val="en"/>
+        </w:rPr>
+      </w:pPr>
+      <w:r>
+        <w:rPr>
+          <w:rFonts w:hint="default"/>
+          <w:lang w:val="en"/>
+        </w:rPr>
+        <w:t xml:space="preserve">Tijdens het seminarie wisselden twee sprekers elkaar af, op die manier kon elk van hen spreken over de delen waar ze zelf meer kennis van hadden. Om de inleiding tot 5G te geven werd eerst de geschiedenis gegeven van de oudere netwerken. Van 1G tot en met 4G werd uitgebreid de werking meegegeven om dan de link te kunnen leggen waarom 5G nu net de betere optie is. Deze geschiedenis was ook interessant om te weten hoe veel mobiel verkeer op dit moment nog verloopt met bijvoorbeeld 4G, want voor het seminarie had ik daar zelf heel weinig kennis van. </w:t>
+      </w:r>
+    </w:p>
+    <w:p>
+      <w:pPr>
+        <w:jc w:val="both"/>
+        <w:rPr>
+          <w:rFonts w:hint="default"/>
+          <w:lang w:val="en"/>
+        </w:rPr>
+      </w:pPr>
+      <w:r>
+        <w:rPr>
+          <w:rFonts w:hint="default"/>
+          <w:lang w:val="en"/>
+        </w:rPr>
+        <w:t xml:space="preserve">Na de uitleg van 4G werd ons uitgelegd hoe de ontwikkeling van 5G verlopen is. Eerdere vernieuwingen waren steeds om de oude werking te verbeteren, maar het bleef voor dezelfde toepassingen. Bij 5G daarentegen hebben de ontwikkelaars eerst nagedacht over welke toepassingen nog mogelijk zijn en hoe ze met één netwerk al deze toepassingen mogelijk kunnen maken. Hieruit volgt ook dat het netwerk gemaakt is voor een enorme capaciteit, want niet enkel smartphones, laptops en andere persoonlijke apparaten zullen ermee verbonden </w:t>
       </w:r>
       <w:bookmarkStart w:id="13" w:name="_GoBack"/>
       <w:bookmarkEnd w:id="13"/>
+      <w:r>
+        <w:rPr>
+          <w:rFonts w:hint="default"/>
+          <w:lang w:val="en"/>
+        </w:rPr>
+        <w:t xml:space="preserve">zijn. Ook apparaten die onder het ‘Internet of Things’, waar nog een sterke groei voor verwacht wordt, vallen hieronder en nog zo veel meer. </w:t>
+      </w:r>
+    </w:p>
+    <w:p>
+      <w:pPr>
+        <w:jc w:val="both"/>
+        <w:rPr>
+          <w:rFonts w:hint="default"/>
+          <w:lang w:val="en"/>
+        </w:rPr>
+      </w:pPr>
+      <w:r>
+        <w:rPr>
+          <w:rFonts w:hint="default"/>
+          <w:lang w:val="en"/>
+        </w:rPr>
+        <w:t xml:space="preserve">Naast de capaciteit is ook de snelheid sterk verbeterd ten opzichte van het 4G netwerk. </w:t>
+      </w:r>
+    </w:p>
+    <w:p>
+      <w:pPr>
+        <w:jc w:val="both"/>
+        <w:rPr>
+          <w:rFonts w:hint="default"/>
+          <w:lang w:val="en"/>
+        </w:rPr>
+      </w:pPr>
+    </w:p>
+    <w:p>
+      <w:pPr>
+        <w:rPr>
+          <w:rFonts w:hint="default"/>
+          <w:lang w:val="en"/>
+        </w:rPr>
+      </w:pPr>
+      <w:r>
+        <w:rPr>
+          <w:rFonts w:hint="default"/>
+          <w:lang w:val="en"/>
+        </w:rPr>
+        <w:t>- weten duidelijk waar ze over spreken</w:t>
+      </w:r>
+    </w:p>
+    <w:p>
+      <w:pPr>
+        <w:rPr>
+          <w:rFonts w:hint="default"/>
+          <w:lang w:val="en"/>
+        </w:rPr>
+      </w:pPr>
+      <w:r>
+        <w:rPr>
+          <w:rFonts w:hint="default"/>
+          <w:lang w:val="en"/>
+        </w:rPr>
+        <w:t>- zeer interessant</w:t>
+      </w:r>
+    </w:p>
+    <w:p>
+      <w:pPr>
+        <w:rPr>
+          <w:rFonts w:hint="default"/>
+          <w:lang w:val="en"/>
+        </w:rPr>
+      </w:pPr>
+      <w:r>
+        <w:rPr>
+          <w:rFonts w:hint="default"/>
+          <w:lang w:val="en"/>
+        </w:rPr>
+        <w:t>- goed en duidelijk uitgelegd</w:t>
+      </w:r>
+    </w:p>
+    <w:p>
+      <w:pPr>
+        <w:rPr>
+          <w:rFonts w:hint="default"/>
+          <w:lang w:val="en"/>
+        </w:rPr>
+      </w:pPr>
+      <w:r>
+        <w:rPr>
+          <w:rFonts w:hint="default"/>
+          <w:lang w:val="en"/>
+        </w:rPr>
+        <w:t>- geschiedenis en evolutie van de netwerken interessant</w:t>
+      </w:r>
+    </w:p>
+    <w:p>
+      <w:pPr>
+        <w:rPr>
+          <w:rFonts w:hint="default"/>
+          <w:lang w:val="en"/>
+        </w:rPr>
+      </w:pPr>
+      <w:r>
+        <w:rPr>
+          <w:rFonts w:hint="default"/>
+          <w:lang w:val="en"/>
+        </w:rPr>
+        <w:t xml:space="preserve">- overzicht van de voordelen van 5g </w:t>
+      </w:r>
+    </w:p>
+    <w:p>
+      <w:pPr>
+        <w:rPr>
+          <w:rFonts w:hint="default"/>
+          <w:lang w:val="en"/>
+        </w:rPr>
+      </w:pPr>
+      <w:r>
+        <w:rPr>
+          <w:rFonts w:hint="default"/>
+          <w:lang w:val="en"/>
+        </w:rPr>
+        <w:t>- interessante toepassingen van 5g</w:t>
+      </w:r>
+    </w:p>
+    <w:p>
+      <w:pPr>
+        <w:rPr>
+          <w:rFonts w:hint="default"/>
+          <w:lang w:val="en"/>
+        </w:rPr>
+      </w:pPr>
+      <w:r>
+        <w:rPr>
+          <w:rFonts w:hint="default"/>
+          <w:lang w:val="en"/>
+        </w:rPr>
+        <w:t>- leggen tussendoor andere voorbeelden uit uit eigen ervaring in het werkveld</w:t>
+      </w:r>
+    </w:p>
+    <w:p>
+      <w:pPr>
+        <w:rPr>
+          <w:rFonts w:hint="default"/>
+          <w:lang w:val="en"/>
+        </w:rPr>
+      </w:pPr>
+    </w:p>
+    <w:p>
+      <w:pPr>
+        <w:rPr>
+          <w:rFonts w:hint="default"/>
+          <w:lang w:val="en"/>
+        </w:rPr>
+      </w:pPr>
+      <w:r>
+        <w:rPr>
+          <w:rFonts w:hint="default"/>
+          <w:lang w:val="en"/>
+        </w:rPr>
+        <w:t>- moeilijk te verstaan soms</w:t>
+      </w:r>
     </w:p>
     <w:p>
       <w:pPr>
@@ -2461,7 +2524,7 @@
     <w:lsdException w:uiPriority="99" w:name="Table Web 2"/>
     <w:lsdException w:uiPriority="99" w:name="Table Web 3"/>
     <w:lsdException w:uiPriority="99" w:name="Balloon Text"/>
-    <w:lsdException w:unhideWhenUsed="0" w:uiPriority="39" w:semiHidden="0" w:name="Table Grid"/>
+    <w:lsdException w:qFormat="1" w:unhideWhenUsed="0" w:uiPriority="39" w:semiHidden="0" w:name="Table Grid"/>
     <w:lsdException w:uiPriority="99" w:name="Table Theme"/>
     <w:lsdException w:unhideWhenUsed="0" w:uiPriority="99" w:name="Placeholder Text"/>
     <w:lsdException w:qFormat="1" w:unhideWhenUsed="0" w:uiPriority="1" w:semiHidden="0" w:name="No Spacing"/>
@@ -2970,6 +3033,7 @@
   <w:style w:type="table" w:styleId="28">
     <w:name w:val="Table Grid"/>
     <w:basedOn w:val="27"/>
+    <w:qFormat/>
     <w:uiPriority w:val="39"/>
     <w:pPr>
       <w:spacing w:after="0" w:line="240" w:lineRule="auto"/>
@@ -3002,6 +3066,7 @@
     <w:name w:val="Kop 1 Romeins Char"/>
     <w:basedOn w:val="31"/>
     <w:link w:val="29"/>
+    <w:qFormat/>
     <w:uiPriority w:val="0"/>
     <w:rPr>
       <w:rFonts w:ascii="Calibri" w:hAnsi="Calibri" w:eastAsiaTheme="majorEastAsia" w:cstheme="majorBidi"/>
@@ -3131,6 +3196,7 @@
     <w:name w:val="Kop 3 Char"/>
     <w:basedOn w:val="22"/>
     <w:link w:val="4"/>
+    <w:qFormat/>
     <w:uiPriority w:val="9"/>
     <w:rPr>
       <w:rFonts w:ascii="Calibri" w:hAnsi="Calibri" w:eastAsiaTheme="majorEastAsia" w:cstheme="majorBidi"/>
@@ -3160,6 +3226,7 @@
     <w:basedOn w:val="22"/>
     <w:link w:val="6"/>
     <w:semiHidden/>
+    <w:qFormat/>
     <w:uiPriority w:val="9"/>
     <w:rPr>
       <w:rFonts w:asciiTheme="majorHAnsi" w:hAnsiTheme="majorHAnsi" w:eastAsiaTheme="majorEastAsia" w:cstheme="majorBidi"/>
@@ -3183,6 +3250,7 @@
     <w:name w:val="Ondertitel Char"/>
     <w:basedOn w:val="22"/>
     <w:link w:val="11"/>
+    <w:qFormat/>
     <w:uiPriority w:val="11"/>
     <w:rPr>
       <w:rFonts w:eastAsiaTheme="minorEastAsia"/>

</xml_diff>